<commit_message>
added bShadow code to lab1b
</commit_message>
<xml_diff>
--- a/lab1.docx
+++ b/lab1.docx
@@ -408,10 +408,7 @@
             </w:r>
             <w:proofErr w:type="spellStart"/>
             <w:r>
-              <w:t>A,</w:t>
-            </w:r>
-            <w:r>
-              <w:t>Reg</w:t>
+              <w:t>A,Reg</w:t>
             </w:r>
             <w:proofErr w:type="spellEnd"/>
             <w:r>
@@ -2680,13 +2677,8 @@
       <w:r>
         <w:t xml:space="preserve">  </w:t>
       </w:r>
-      <w:proofErr w:type="gramStart"/>
-      <w:r>
-        <w:t>the</w:t>
-      </w:r>
-      <w:proofErr w:type="gramEnd"/>
-      <w:r>
-        <w:t xml:space="preserve"> code still runs correctly</w:t>
+      <w:r>
+        <w:t>the code still runs correctly</w:t>
       </w:r>
       <w:r>
         <w:t xml:space="preserve">  </w:t>
@@ -2829,7 +2821,6 @@
           <w:szCs w:val="20"/>
         </w:rPr>
       </w:pPr>
-      <w:proofErr w:type="gramStart"/>
       <w:r>
         <w:rPr>
           <w:rFonts w:ascii="Courier New" w:hAnsi="Courier New" w:cs="Courier New"/>
@@ -2839,7 +2830,6 @@
         </w:rPr>
         <w:t>include</w:t>
       </w:r>
-      <w:proofErr w:type="gramEnd"/>
       <w:r>
         <w:rPr>
           <w:rFonts w:ascii="Courier New" w:hAnsi="Courier New" w:cs="Courier New"/>
@@ -2891,7 +2881,6 @@
           <w:szCs w:val="20"/>
         </w:rPr>
       </w:pPr>
-      <w:proofErr w:type="gramStart"/>
       <w:r>
         <w:rPr>
           <w:rFonts w:ascii="Courier New" w:hAnsi="Courier New" w:cs="Courier New"/>
@@ -2901,7 +2890,6 @@
         </w:rPr>
         <w:t>include</w:t>
       </w:r>
-      <w:proofErr w:type="gramEnd"/>
       <w:r>
         <w:rPr>
           <w:rFonts w:ascii="Courier New" w:hAnsi="Courier New" w:cs="Courier New"/>
@@ -2988,7 +2976,6 @@
           <w:szCs w:val="20"/>
         </w:rPr>
       </w:pPr>
-      <w:proofErr w:type="gramStart"/>
       <w:r>
         <w:rPr>
           <w:rFonts w:ascii="Courier New" w:hAnsi="Courier New" w:cs="Courier New"/>
@@ -2998,7 +2985,6 @@
         </w:rPr>
         <w:t>export</w:t>
       </w:r>
-      <w:proofErr w:type="gramEnd"/>
       <w:r>
         <w:rPr>
           <w:rFonts w:ascii="Courier New" w:hAnsi="Courier New" w:cs="Courier New"/>
@@ -3062,7 +3048,6 @@
           <w:szCs w:val="20"/>
         </w:rPr>
       </w:pPr>
-      <w:proofErr w:type="gramStart"/>
       <w:r>
         <w:rPr>
           <w:rFonts w:ascii="Courier New" w:hAnsi="Courier New" w:cs="Courier New"/>
@@ -3070,17 +3055,7 @@
           <w:sz w:val="20"/>
           <w:szCs w:val="20"/>
         </w:rPr>
-        <w:t>loop</w:t>
-      </w:r>
-      <w:proofErr w:type="gramEnd"/>
-      <w:r>
-        <w:rPr>
-          <w:rFonts w:ascii="Courier New" w:hAnsi="Courier New" w:cs="Courier New"/>
-          <w:color w:val="0000FF"/>
-          <w:sz w:val="20"/>
-          <w:szCs w:val="20"/>
-        </w:rPr>
-        <w:t>:</w:t>
+        <w:t>loop:</w:t>
       </w:r>
     </w:p>
     <w:p>
@@ -3107,7 +3082,6 @@
         <w:tab/>
       </w:r>
       <w:proofErr w:type="spellStart"/>
-      <w:proofErr w:type="gramStart"/>
       <w:r>
         <w:rPr>
           <w:rFonts w:ascii="Courier New" w:hAnsi="Courier New" w:cs="Courier New"/>
@@ -3118,7 +3092,6 @@
         <w:t>mov</w:t>
       </w:r>
       <w:proofErr w:type="spellEnd"/>
-      <w:proofErr w:type="gramEnd"/>
       <w:r>
         <w:rPr>
           <w:rFonts w:ascii="Courier New" w:hAnsi="Courier New" w:cs="Courier New"/>
@@ -3229,7 +3202,6 @@
         <w:tab/>
       </w:r>
       <w:proofErr w:type="spellStart"/>
-      <w:proofErr w:type="gramStart"/>
       <w:r>
         <w:rPr>
           <w:rFonts w:ascii="Courier New" w:hAnsi="Courier New" w:cs="Courier New"/>
@@ -3240,7 +3212,6 @@
         <w:t>inc</w:t>
       </w:r>
       <w:proofErr w:type="spellEnd"/>
-      <w:proofErr w:type="gramEnd"/>
       <w:r>
         <w:rPr>
           <w:rFonts w:ascii="Courier New" w:hAnsi="Courier New" w:cs="Courier New"/>
@@ -3320,7 +3291,6 @@
         <w:tab/>
       </w:r>
       <w:proofErr w:type="spellStart"/>
-      <w:proofErr w:type="gramStart"/>
       <w:r>
         <w:rPr>
           <w:rFonts w:ascii="Courier New" w:hAnsi="Courier New" w:cs="Courier New"/>
@@ -3331,7 +3301,6 @@
         <w:t>mov</w:t>
       </w:r>
       <w:proofErr w:type="spellEnd"/>
-      <w:proofErr w:type="gramEnd"/>
       <w:r>
         <w:rPr>
           <w:rFonts w:ascii="Courier New" w:hAnsi="Courier New" w:cs="Courier New"/>
@@ -3422,7 +3391,6 @@
         <w:tab/>
       </w:r>
       <w:proofErr w:type="spellStart"/>
-      <w:proofErr w:type="gramStart"/>
       <w:r>
         <w:rPr>
           <w:rFonts w:ascii="Courier New" w:hAnsi="Courier New" w:cs="Courier New"/>
@@ -3433,7 +3401,6 @@
         <w:t>jmp</w:t>
       </w:r>
       <w:proofErr w:type="spellEnd"/>
-      <w:proofErr w:type="gramEnd"/>
       <w:r>
         <w:rPr>
           <w:rFonts w:ascii="Courier New" w:hAnsi="Courier New" w:cs="Courier New"/>
@@ -3504,7 +3471,6 @@
         <w:tab/>
       </w:r>
       <w:proofErr w:type="spellStart"/>
-      <w:proofErr w:type="gramStart"/>
       <w:r>
         <w:rPr>
           <w:rFonts w:ascii="Courier New" w:hAnsi="Courier New" w:cs="Courier New"/>
@@ -3515,7 +3481,6 @@
         <w:t>nop</w:t>
       </w:r>
       <w:proofErr w:type="spellEnd"/>
-      <w:proofErr w:type="gramEnd"/>
       <w:r>
         <w:rPr>
           <w:rFonts w:ascii="Courier New" w:hAnsi="Courier New" w:cs="Courier New"/>
@@ -3595,7 +3560,6 @@
         <w:tab/>
       </w:r>
       <w:proofErr w:type="spellStart"/>
-      <w:proofErr w:type="gramStart"/>
       <w:r>
         <w:rPr>
           <w:rFonts w:ascii="Courier New" w:hAnsi="Courier New" w:cs="Courier New"/>
@@ -3606,7 +3570,6 @@
         <w:t>nop</w:t>
       </w:r>
       <w:proofErr w:type="spellEnd"/>
-      <w:proofErr w:type="gramEnd"/>
     </w:p>
     <w:p>
       <w:pPr>
@@ -3632,7 +3595,6 @@
         <w:tab/>
       </w:r>
       <w:proofErr w:type="spellStart"/>
-      <w:proofErr w:type="gramStart"/>
       <w:r>
         <w:rPr>
           <w:rFonts w:ascii="Courier New" w:hAnsi="Courier New" w:cs="Courier New"/>
@@ -3643,7 +3605,6 @@
         <w:t>nop</w:t>
       </w:r>
       <w:proofErr w:type="spellEnd"/>
-      <w:proofErr w:type="gramEnd"/>
     </w:p>
     <w:p>
       <w:pPr>
@@ -3669,7 +3630,6 @@
         <w:tab/>
       </w:r>
       <w:proofErr w:type="spellStart"/>
-      <w:proofErr w:type="gramStart"/>
       <w:r>
         <w:rPr>
           <w:rFonts w:ascii="Courier New" w:hAnsi="Courier New" w:cs="Courier New"/>
@@ -3680,7 +3640,6 @@
         <w:t>nop</w:t>
       </w:r>
       <w:proofErr w:type="spellEnd"/>
-      <w:proofErr w:type="gramEnd"/>
     </w:p>
     <w:p>
       <w:pPr>
@@ -3706,7 +3665,6 @@
         <w:tab/>
       </w:r>
       <w:proofErr w:type="spellStart"/>
-      <w:proofErr w:type="gramStart"/>
       <w:r>
         <w:rPr>
           <w:rFonts w:ascii="Courier New" w:hAnsi="Courier New" w:cs="Courier New"/>
@@ -3717,7 +3675,6 @@
         <w:t>nop</w:t>
       </w:r>
       <w:proofErr w:type="spellEnd"/>
-      <w:proofErr w:type="gramEnd"/>
     </w:p>
     <w:p>
       <w:pPr>
@@ -3782,7 +3739,6 @@
         <w:t xml:space="preserve">    </w:t>
       </w:r>
       <w:proofErr w:type="spellStart"/>
-      <w:proofErr w:type="gramStart"/>
       <w:r>
         <w:rPr>
           <w:rFonts w:ascii="Courier New" w:hAnsi="Courier New" w:cs="Courier New"/>
@@ -3793,7 +3749,6 @@
         <w:t>jmp</w:t>
       </w:r>
       <w:proofErr w:type="spellEnd"/>
-      <w:proofErr w:type="gramEnd"/>
       <w:r>
         <w:rPr>
           <w:rFonts w:ascii="Courier New" w:hAnsi="Courier New" w:cs="Courier New"/>
@@ -3866,8 +3821,6 @@
       <w:pPr>
         <w:ind w:left="360"/>
       </w:pPr>
-      <w:bookmarkStart w:id="0" w:name="_GoBack"/>
-      <w:bookmarkEnd w:id="0"/>
     </w:p>
     <w:p>
       <w:pPr>
@@ -4336,7 +4289,33 @@
       <w:pPr>
         <w:ind w:left="360"/>
       </w:pPr>
-      <w:r>
+    </w:p>
+    <w:p>
+      <w:pPr>
+        <w:ind w:left="360"/>
+      </w:pPr>
+    </w:p>
+    <w:p>
+      <w:pPr>
+        <w:ind w:left="360"/>
+      </w:pPr>
+    </w:p>
+    <w:p>
+      <w:pPr>
+        <w:ind w:left="360"/>
+      </w:pPr>
+    </w:p>
+    <w:p>
+      <w:pPr>
+        <w:ind w:left="360"/>
+      </w:pPr>
+    </w:p>
+    <w:p>
+      <w:pPr>
+        <w:ind w:left="360"/>
+      </w:pPr>
+      <w:r>
+        <w:lastRenderedPageBreak/>
         <w:t>1B-</w:t>
       </w:r>
       <w:proofErr w:type="gramStart"/>
@@ -4370,6 +4349,7 @@
         <w:t xml:space="preserve">          Confirm from listing file.</w:t>
       </w:r>
     </w:p>
+    <w:p/>
     <w:p/>
     <w:p/>
     <w:p>
@@ -4388,6 +4368,161 @@
           <w:u w:val="single"/>
         </w:rPr>
       </w:pPr>
+    </w:p>
+    <w:p>
+      <w:pPr>
+        <w:rPr>
+          <w:sz w:val="28"/>
+          <w:szCs w:val="28"/>
+          <w:u w:val="single"/>
+        </w:rPr>
+      </w:pPr>
+    </w:p>
+    <w:p>
+      <w:pPr>
+        <w:rPr>
+          <w:sz w:val="28"/>
+          <w:szCs w:val="28"/>
+          <w:u w:val="single"/>
+        </w:rPr>
+      </w:pPr>
+    </w:p>
+    <w:p>
+      <w:pPr>
+        <w:rPr>
+          <w:sz w:val="28"/>
+          <w:szCs w:val="28"/>
+          <w:u w:val="single"/>
+        </w:rPr>
+      </w:pPr>
+    </w:p>
+    <w:p>
+      <w:pPr>
+        <w:rPr>
+          <w:sz w:val="28"/>
+          <w:szCs w:val="28"/>
+          <w:u w:val="single"/>
+        </w:rPr>
+      </w:pPr>
+    </w:p>
+    <w:p>
+      <w:pPr>
+        <w:rPr>
+          <w:sz w:val="28"/>
+          <w:szCs w:val="28"/>
+          <w:u w:val="single"/>
+        </w:rPr>
+      </w:pPr>
+    </w:p>
+    <w:p>
+      <w:pPr>
+        <w:rPr>
+          <w:sz w:val="28"/>
+          <w:szCs w:val="28"/>
+          <w:u w:val="single"/>
+        </w:rPr>
+      </w:pPr>
+    </w:p>
+    <w:p>
+      <w:pPr>
+        <w:rPr>
+          <w:sz w:val="28"/>
+          <w:szCs w:val="28"/>
+          <w:u w:val="single"/>
+        </w:rPr>
+      </w:pPr>
+    </w:p>
+    <w:p>
+      <w:pPr>
+        <w:rPr>
+          <w:sz w:val="28"/>
+          <w:szCs w:val="28"/>
+          <w:u w:val="single"/>
+        </w:rPr>
+      </w:pPr>
+    </w:p>
+    <w:p>
+      <w:pPr>
+        <w:rPr>
+          <w:sz w:val="28"/>
+          <w:szCs w:val="28"/>
+          <w:u w:val="single"/>
+        </w:rPr>
+      </w:pPr>
+    </w:p>
+    <w:p>
+      <w:pPr>
+        <w:rPr>
+          <w:sz w:val="28"/>
+          <w:szCs w:val="28"/>
+          <w:u w:val="single"/>
+        </w:rPr>
+      </w:pPr>
+    </w:p>
+    <w:p>
+      <w:pPr>
+        <w:rPr>
+          <w:sz w:val="28"/>
+          <w:szCs w:val="28"/>
+          <w:u w:val="single"/>
+        </w:rPr>
+      </w:pPr>
+    </w:p>
+    <w:p>
+      <w:pPr>
+        <w:rPr>
+          <w:sz w:val="28"/>
+          <w:szCs w:val="28"/>
+          <w:u w:val="single"/>
+        </w:rPr>
+      </w:pPr>
+    </w:p>
+    <w:p>
+      <w:pPr>
+        <w:rPr>
+          <w:sz w:val="28"/>
+          <w:szCs w:val="28"/>
+          <w:u w:val="single"/>
+        </w:rPr>
+      </w:pPr>
+    </w:p>
+    <w:p>
+      <w:pPr>
+        <w:rPr>
+          <w:sz w:val="28"/>
+          <w:szCs w:val="28"/>
+          <w:u w:val="single"/>
+        </w:rPr>
+      </w:pPr>
+    </w:p>
+    <w:p>
+      <w:pPr>
+        <w:rPr>
+          <w:sz w:val="28"/>
+          <w:szCs w:val="28"/>
+          <w:u w:val="single"/>
+        </w:rPr>
+      </w:pPr>
+    </w:p>
+    <w:p>
+      <w:pPr>
+        <w:rPr>
+          <w:sz w:val="28"/>
+          <w:szCs w:val="28"/>
+          <w:u w:val="single"/>
+        </w:rPr>
+      </w:pPr>
+    </w:p>
+    <w:p>
+      <w:pPr>
+        <w:rPr>
+          <w:sz w:val="28"/>
+          <w:szCs w:val="28"/>
+          <w:u w:val="single"/>
+        </w:rPr>
+      </w:pPr>
+      <w:bookmarkStart w:id="0" w:name="_GoBack"/>
+      <w:bookmarkEnd w:id="0"/>
       <w:r>
         <w:rPr>
           <w:sz w:val="28"/>
@@ -5608,6 +5743,7 @@
   <w:style w:type="character" w:default="1" w:styleId="DefaultParagraphFont">
     <w:name w:val="Default Paragraph Font"/>
     <w:uiPriority w:val="1"/>
+    <w:semiHidden/>
     <w:unhideWhenUsed/>
   </w:style>
   <w:style w:type="table" w:default="1" w:styleId="TableNormal">
@@ -5873,6 +6009,7 @@
   <w:style w:type="character" w:default="1" w:styleId="DefaultParagraphFont">
     <w:name w:val="Default Paragraph Font"/>
     <w:uiPriority w:val="1"/>
+    <w:semiHidden/>
     <w:unhideWhenUsed/>
   </w:style>
   <w:style w:type="table" w:default="1" w:styleId="TableNormal">
@@ -6263,7 +6400,7 @@
 </file>
 
 <file path=customXml/itemProps1.xml><?xml version="1.0" encoding="utf-8"?>
-<ds:datastoreItem xmlns:ds="http://schemas.openxmlformats.org/officeDocument/2006/customXml" ds:itemID="{323AB042-8837-40A6-B026-E97D4A71A46B}">
+<ds:datastoreItem xmlns:ds="http://schemas.openxmlformats.org/officeDocument/2006/customXml" ds:itemID="{36EA2F1B-B294-406C-8B00-AC7E024ADA59}">
   <ds:schemaRefs>
     <ds:schemaRef ds:uri="http://schemas.openxmlformats.org/officeDocument/2006/bibliography"/>
   </ds:schemaRefs>

</xml_diff>

<commit_message>
LAB 1B Complete Started 1C
</commit_message>
<xml_diff>
--- a/lab1.docx
+++ b/lab1.docx
@@ -4349,7 +4349,1152 @@
         <w:t xml:space="preserve">          Confirm from listing file.</w:t>
       </w:r>
     </w:p>
-    <w:p/>
+    <w:p>
+      <w:pPr>
+        <w:autoSpaceDE w:val="0"/>
+        <w:autoSpaceDN w:val="0"/>
+        <w:adjustRightInd w:val="0"/>
+        <w:spacing w:after="0" w:line="240" w:lineRule="auto"/>
+        <w:rPr>
+          <w:rFonts w:ascii="Courier New" w:hAnsi="Courier New" w:cs="Courier New"/>
+          <w:color w:val="008000"/>
+          <w:sz w:val="20"/>
+          <w:szCs w:val="20"/>
+        </w:rPr>
+      </w:pPr>
+      <w:r>
+        <w:rPr>
+          <w:rFonts w:ascii="Courier New" w:hAnsi="Courier New" w:cs="Courier New"/>
+          <w:color w:val="008000"/>
+          <w:sz w:val="20"/>
+          <w:szCs w:val="20"/>
+        </w:rPr>
+        <w:t>;-----------------------------------------------------------------------------</w:t>
+      </w:r>
+    </w:p>
+    <w:p>
+      <w:pPr>
+        <w:autoSpaceDE w:val="0"/>
+        <w:autoSpaceDN w:val="0"/>
+        <w:adjustRightInd w:val="0"/>
+        <w:spacing w:after="0" w:line="240" w:lineRule="auto"/>
+        <w:rPr>
+          <w:rFonts w:ascii="Courier New" w:hAnsi="Courier New" w:cs="Courier New"/>
+          <w:color w:val="008000"/>
+          <w:sz w:val="20"/>
+          <w:szCs w:val="20"/>
+        </w:rPr>
+      </w:pPr>
+      <w:r>
+        <w:rPr>
+          <w:rFonts w:ascii="Courier New" w:hAnsi="Courier New" w:cs="Courier New"/>
+          <w:color w:val="008000"/>
+          <w:sz w:val="20"/>
+          <w:szCs w:val="20"/>
+        </w:rPr>
+        <w:t>; Assembly main line</w:t>
+      </w:r>
+    </w:p>
+    <w:p>
+      <w:pPr>
+        <w:autoSpaceDE w:val="0"/>
+        <w:autoSpaceDN w:val="0"/>
+        <w:adjustRightInd w:val="0"/>
+        <w:spacing w:after="0" w:line="240" w:lineRule="auto"/>
+        <w:rPr>
+          <w:rFonts w:ascii="Courier New" w:hAnsi="Courier New" w:cs="Courier New"/>
+          <w:color w:val="008000"/>
+          <w:sz w:val="20"/>
+          <w:szCs w:val="20"/>
+        </w:rPr>
+      </w:pPr>
+      <w:r>
+        <w:rPr>
+          <w:rFonts w:ascii="Courier New" w:hAnsi="Courier New" w:cs="Courier New"/>
+          <w:color w:val="008000"/>
+          <w:sz w:val="20"/>
+          <w:szCs w:val="20"/>
+        </w:rPr>
+        <w:t>;-----------------------------------------------------------------------------</w:t>
+      </w:r>
+    </w:p>
+    <w:p>
+      <w:pPr>
+        <w:autoSpaceDE w:val="0"/>
+        <w:autoSpaceDN w:val="0"/>
+        <w:adjustRightInd w:val="0"/>
+        <w:spacing w:after="0" w:line="240" w:lineRule="auto"/>
+        <w:rPr>
+          <w:rFonts w:ascii="Courier New" w:hAnsi="Courier New" w:cs="Courier New"/>
+          <w:color w:val="000000"/>
+          <w:sz w:val="20"/>
+          <w:szCs w:val="20"/>
+        </w:rPr>
+      </w:pPr>
+    </w:p>
+    <w:p>
+      <w:pPr>
+        <w:autoSpaceDE w:val="0"/>
+        <w:autoSpaceDN w:val="0"/>
+        <w:adjustRightInd w:val="0"/>
+        <w:spacing w:after="0" w:line="240" w:lineRule="auto"/>
+        <w:rPr>
+          <w:rFonts w:ascii="Courier New" w:hAnsi="Courier New" w:cs="Courier New"/>
+          <w:color w:val="008000"/>
+          <w:sz w:val="20"/>
+          <w:szCs w:val="20"/>
+        </w:rPr>
+      </w:pPr>
+      <w:proofErr w:type="gramStart"/>
+      <w:r>
+        <w:rPr>
+          <w:rFonts w:ascii="Courier New" w:hAnsi="Courier New" w:cs="Courier New"/>
+          <w:color w:val="0000FF"/>
+          <w:sz w:val="20"/>
+          <w:szCs w:val="20"/>
+        </w:rPr>
+        <w:t>include</w:t>
+      </w:r>
+      <w:proofErr w:type="gramEnd"/>
+      <w:r>
+        <w:rPr>
+          <w:rFonts w:ascii="Courier New" w:hAnsi="Courier New" w:cs="Courier New"/>
+          <w:color w:val="000000"/>
+          <w:sz w:val="20"/>
+          <w:szCs w:val="20"/>
+        </w:rPr>
+        <w:t xml:space="preserve"> </w:t>
+      </w:r>
+      <w:r>
+        <w:rPr>
+          <w:rFonts w:ascii="Courier New" w:hAnsi="Courier New" w:cs="Courier New"/>
+          <w:color w:val="FF0000"/>
+          <w:sz w:val="20"/>
+          <w:szCs w:val="20"/>
+        </w:rPr>
+        <w:t>"m8c.inc"</w:t>
+      </w:r>
+      <w:r>
+        <w:rPr>
+          <w:rFonts w:ascii="Courier New" w:hAnsi="Courier New" w:cs="Courier New"/>
+          <w:color w:val="000000"/>
+          <w:sz w:val="20"/>
+          <w:szCs w:val="20"/>
+        </w:rPr>
+        <w:t xml:space="preserve">       </w:t>
+      </w:r>
+      <w:r>
+        <w:rPr>
+          <w:rFonts w:ascii="Courier New" w:hAnsi="Courier New" w:cs="Courier New"/>
+          <w:color w:val="008000"/>
+          <w:sz w:val="20"/>
+          <w:szCs w:val="20"/>
+        </w:rPr>
+        <w:t>; part specific constants and macros</w:t>
+      </w:r>
+    </w:p>
+    <w:p>
+      <w:pPr>
+        <w:autoSpaceDE w:val="0"/>
+        <w:autoSpaceDN w:val="0"/>
+        <w:adjustRightInd w:val="0"/>
+        <w:spacing w:after="0" w:line="240" w:lineRule="auto"/>
+        <w:rPr>
+          <w:rFonts w:ascii="Courier New" w:hAnsi="Courier New" w:cs="Courier New"/>
+          <w:color w:val="008000"/>
+          <w:sz w:val="20"/>
+          <w:szCs w:val="20"/>
+        </w:rPr>
+      </w:pPr>
+      <w:proofErr w:type="gramStart"/>
+      <w:r>
+        <w:rPr>
+          <w:rFonts w:ascii="Courier New" w:hAnsi="Courier New" w:cs="Courier New"/>
+          <w:color w:val="0000FF"/>
+          <w:sz w:val="20"/>
+          <w:szCs w:val="20"/>
+        </w:rPr>
+        <w:t>include</w:t>
+      </w:r>
+      <w:proofErr w:type="gramEnd"/>
+      <w:r>
+        <w:rPr>
+          <w:rFonts w:ascii="Courier New" w:hAnsi="Courier New" w:cs="Courier New"/>
+          <w:color w:val="000000"/>
+          <w:sz w:val="20"/>
+          <w:szCs w:val="20"/>
+        </w:rPr>
+        <w:t xml:space="preserve"> </w:t>
+      </w:r>
+      <w:r>
+        <w:rPr>
+          <w:rFonts w:ascii="Courier New" w:hAnsi="Courier New" w:cs="Courier New"/>
+          <w:color w:val="FF0000"/>
+          <w:sz w:val="20"/>
+          <w:szCs w:val="20"/>
+        </w:rPr>
+        <w:t>"memory.inc"</w:t>
+      </w:r>
+      <w:r>
+        <w:rPr>
+          <w:rFonts w:ascii="Courier New" w:hAnsi="Courier New" w:cs="Courier New"/>
+          <w:color w:val="000000"/>
+          <w:sz w:val="20"/>
+          <w:szCs w:val="20"/>
+        </w:rPr>
+        <w:t xml:space="preserve">    </w:t>
+      </w:r>
+      <w:r>
+        <w:rPr>
+          <w:rFonts w:ascii="Courier New" w:hAnsi="Courier New" w:cs="Courier New"/>
+          <w:color w:val="008000"/>
+          <w:sz w:val="20"/>
+          <w:szCs w:val="20"/>
+        </w:rPr>
+        <w:t>; Constants &amp; macros for SMM/LMM and Compiler</w:t>
+      </w:r>
+    </w:p>
+    <w:p>
+      <w:pPr>
+        <w:autoSpaceDE w:val="0"/>
+        <w:autoSpaceDN w:val="0"/>
+        <w:adjustRightInd w:val="0"/>
+        <w:spacing w:after="0" w:line="240" w:lineRule="auto"/>
+        <w:rPr>
+          <w:rFonts w:ascii="Courier New" w:hAnsi="Courier New" w:cs="Courier New"/>
+          <w:color w:val="008000"/>
+          <w:sz w:val="20"/>
+          <w:szCs w:val="20"/>
+        </w:rPr>
+      </w:pPr>
+      <w:proofErr w:type="gramStart"/>
+      <w:r>
+        <w:rPr>
+          <w:rFonts w:ascii="Courier New" w:hAnsi="Courier New" w:cs="Courier New"/>
+          <w:color w:val="0000FF"/>
+          <w:sz w:val="20"/>
+          <w:szCs w:val="20"/>
+        </w:rPr>
+        <w:t>include</w:t>
+      </w:r>
+      <w:proofErr w:type="gramEnd"/>
+      <w:r>
+        <w:rPr>
+          <w:rFonts w:ascii="Courier New" w:hAnsi="Courier New" w:cs="Courier New"/>
+          <w:color w:val="000000"/>
+          <w:sz w:val="20"/>
+          <w:szCs w:val="20"/>
+        </w:rPr>
+        <w:t xml:space="preserve"> </w:t>
+      </w:r>
+      <w:r>
+        <w:rPr>
+          <w:rFonts w:ascii="Courier New" w:hAnsi="Courier New" w:cs="Courier New"/>
+          <w:color w:val="FF0000"/>
+          <w:sz w:val="20"/>
+          <w:szCs w:val="20"/>
+        </w:rPr>
+        <w:t>"PSoCAPI.inc"</w:t>
+      </w:r>
+      <w:r>
+        <w:rPr>
+          <w:rFonts w:ascii="Courier New" w:hAnsi="Courier New" w:cs="Courier New"/>
+          <w:color w:val="000000"/>
+          <w:sz w:val="20"/>
+          <w:szCs w:val="20"/>
+        </w:rPr>
+        <w:t xml:space="preserve">   </w:t>
+      </w:r>
+      <w:r>
+        <w:rPr>
+          <w:rFonts w:ascii="Courier New" w:hAnsi="Courier New" w:cs="Courier New"/>
+          <w:color w:val="008000"/>
+          <w:sz w:val="20"/>
+          <w:szCs w:val="20"/>
+        </w:rPr>
+        <w:t xml:space="preserve">; </w:t>
+      </w:r>
+      <w:proofErr w:type="spellStart"/>
+      <w:r>
+        <w:rPr>
+          <w:rFonts w:ascii="Courier New" w:hAnsi="Courier New" w:cs="Courier New"/>
+          <w:color w:val="008000"/>
+          <w:sz w:val="20"/>
+          <w:szCs w:val="20"/>
+        </w:rPr>
+        <w:t>PSoC</w:t>
+      </w:r>
+      <w:proofErr w:type="spellEnd"/>
+      <w:r>
+        <w:rPr>
+          <w:rFonts w:ascii="Courier New" w:hAnsi="Courier New" w:cs="Courier New"/>
+          <w:color w:val="008000"/>
+          <w:sz w:val="20"/>
+          <w:szCs w:val="20"/>
+        </w:rPr>
+        <w:t xml:space="preserve"> API definitions for all User Modules</w:t>
+      </w:r>
+    </w:p>
+    <w:p>
+      <w:pPr>
+        <w:autoSpaceDE w:val="0"/>
+        <w:autoSpaceDN w:val="0"/>
+        <w:adjustRightInd w:val="0"/>
+        <w:spacing w:after="0" w:line="240" w:lineRule="auto"/>
+        <w:rPr>
+          <w:rFonts w:ascii="Courier New" w:hAnsi="Courier New" w:cs="Courier New"/>
+          <w:color w:val="000000"/>
+          <w:sz w:val="20"/>
+          <w:szCs w:val="20"/>
+        </w:rPr>
+      </w:pPr>
+    </w:p>
+    <w:p>
+      <w:pPr>
+        <w:autoSpaceDE w:val="0"/>
+        <w:autoSpaceDN w:val="0"/>
+        <w:adjustRightInd w:val="0"/>
+        <w:spacing w:after="0" w:line="240" w:lineRule="auto"/>
+        <w:rPr>
+          <w:rFonts w:ascii="Courier New" w:hAnsi="Courier New" w:cs="Courier New"/>
+          <w:color w:val="000000"/>
+          <w:sz w:val="20"/>
+          <w:szCs w:val="20"/>
+        </w:rPr>
+      </w:pPr>
+      <w:proofErr w:type="gramStart"/>
+      <w:r>
+        <w:rPr>
+          <w:rFonts w:ascii="Courier New" w:hAnsi="Courier New" w:cs="Courier New"/>
+          <w:color w:val="0000FF"/>
+          <w:sz w:val="20"/>
+          <w:szCs w:val="20"/>
+        </w:rPr>
+        <w:t>export</w:t>
+      </w:r>
+      <w:proofErr w:type="gramEnd"/>
+      <w:r>
+        <w:rPr>
+          <w:rFonts w:ascii="Courier New" w:hAnsi="Courier New" w:cs="Courier New"/>
+          <w:color w:val="000000"/>
+          <w:sz w:val="20"/>
+          <w:szCs w:val="20"/>
+        </w:rPr>
+        <w:t xml:space="preserve"> </w:t>
+      </w:r>
+      <w:proofErr w:type="spellStart"/>
+      <w:r>
+        <w:rPr>
+          <w:rFonts w:ascii="Courier New" w:hAnsi="Courier New" w:cs="Courier New"/>
+          <w:color w:val="000000"/>
+          <w:sz w:val="20"/>
+          <w:szCs w:val="20"/>
+        </w:rPr>
+        <w:t>bShadow</w:t>
+      </w:r>
+      <w:proofErr w:type="spellEnd"/>
+    </w:p>
+    <w:p>
+      <w:pPr>
+        <w:autoSpaceDE w:val="0"/>
+        <w:autoSpaceDN w:val="0"/>
+        <w:adjustRightInd w:val="0"/>
+        <w:spacing w:after="0" w:line="240" w:lineRule="auto"/>
+        <w:rPr>
+          <w:rFonts w:ascii="Courier New" w:hAnsi="Courier New" w:cs="Courier New"/>
+          <w:color w:val="000000"/>
+          <w:sz w:val="20"/>
+          <w:szCs w:val="20"/>
+        </w:rPr>
+      </w:pPr>
+    </w:p>
+    <w:p>
+      <w:pPr>
+        <w:autoSpaceDE w:val="0"/>
+        <w:autoSpaceDN w:val="0"/>
+        <w:adjustRightInd w:val="0"/>
+        <w:spacing w:after="0" w:line="240" w:lineRule="auto"/>
+        <w:rPr>
+          <w:rFonts w:ascii="Courier New" w:hAnsi="Courier New" w:cs="Courier New"/>
+          <w:color w:val="000000"/>
+          <w:sz w:val="20"/>
+          <w:szCs w:val="20"/>
+        </w:rPr>
+      </w:pPr>
+      <w:proofErr w:type="gramStart"/>
+      <w:r>
+        <w:rPr>
+          <w:rFonts w:ascii="Courier New" w:hAnsi="Courier New" w:cs="Courier New"/>
+          <w:color w:val="0000FF"/>
+          <w:sz w:val="20"/>
+          <w:szCs w:val="20"/>
+        </w:rPr>
+        <w:t>area</w:t>
+      </w:r>
+      <w:proofErr w:type="gramEnd"/>
+      <w:r>
+        <w:rPr>
+          <w:rFonts w:ascii="Courier New" w:hAnsi="Courier New" w:cs="Courier New"/>
+          <w:color w:val="000000"/>
+          <w:sz w:val="20"/>
+          <w:szCs w:val="20"/>
+        </w:rPr>
+        <w:t xml:space="preserve"> </w:t>
+      </w:r>
+      <w:proofErr w:type="spellStart"/>
+      <w:r>
+        <w:rPr>
+          <w:rFonts w:ascii="Courier New" w:hAnsi="Courier New" w:cs="Courier New"/>
+          <w:color w:val="000000"/>
+          <w:sz w:val="20"/>
+          <w:szCs w:val="20"/>
+        </w:rPr>
+        <w:t>myArea</w:t>
+      </w:r>
+      <w:proofErr w:type="spellEnd"/>
+      <w:r>
+        <w:rPr>
+          <w:rFonts w:ascii="Courier New" w:hAnsi="Courier New" w:cs="Courier New"/>
+          <w:color w:val="000000"/>
+          <w:sz w:val="20"/>
+          <w:szCs w:val="20"/>
+        </w:rPr>
+        <w:t>(ROM,ABS,CON)</w:t>
+      </w:r>
+    </w:p>
+    <w:p>
+      <w:pPr>
+        <w:autoSpaceDE w:val="0"/>
+        <w:autoSpaceDN w:val="0"/>
+        <w:adjustRightInd w:val="0"/>
+        <w:spacing w:after="0" w:line="240" w:lineRule="auto"/>
+        <w:rPr>
+          <w:rFonts w:ascii="Courier New" w:hAnsi="Courier New" w:cs="Courier New"/>
+          <w:color w:val="000000"/>
+          <w:sz w:val="20"/>
+          <w:szCs w:val="20"/>
+        </w:rPr>
+      </w:pPr>
+      <w:r>
+        <w:rPr>
+          <w:rFonts w:ascii="Courier New" w:hAnsi="Courier New" w:cs="Courier New"/>
+          <w:color w:val="000000"/>
+          <w:sz w:val="20"/>
+          <w:szCs w:val="20"/>
+        </w:rPr>
+        <w:tab/>
+      </w:r>
+      <w:r>
+        <w:rPr>
+          <w:rFonts w:ascii="Courier New" w:hAnsi="Courier New" w:cs="Courier New"/>
+          <w:color w:val="000000"/>
+          <w:sz w:val="20"/>
+          <w:szCs w:val="20"/>
+        </w:rPr>
+        <w:tab/>
+      </w:r>
+      <w:r>
+        <w:rPr>
+          <w:rFonts w:ascii="Courier New" w:hAnsi="Courier New" w:cs="Courier New"/>
+          <w:color w:val="0000FF"/>
+          <w:sz w:val="20"/>
+          <w:szCs w:val="20"/>
+        </w:rPr>
+        <w:t>ORG</w:t>
+      </w:r>
+      <w:r>
+        <w:rPr>
+          <w:rFonts w:ascii="Courier New" w:hAnsi="Courier New" w:cs="Courier New"/>
+          <w:color w:val="000000"/>
+          <w:sz w:val="20"/>
+          <w:szCs w:val="20"/>
+        </w:rPr>
+        <w:t xml:space="preserve"> </w:t>
+      </w:r>
+      <w:r>
+        <w:rPr>
+          <w:rFonts w:ascii="Courier New" w:hAnsi="Courier New" w:cs="Courier New"/>
+          <w:color w:val="EE82EE"/>
+          <w:sz w:val="20"/>
+          <w:szCs w:val="20"/>
+        </w:rPr>
+        <w:t>40h</w:t>
+      </w:r>
+    </w:p>
+    <w:p>
+      <w:pPr>
+        <w:autoSpaceDE w:val="0"/>
+        <w:autoSpaceDN w:val="0"/>
+        <w:adjustRightInd w:val="0"/>
+        <w:spacing w:after="0" w:line="240" w:lineRule="auto"/>
+        <w:rPr>
+          <w:rFonts w:ascii="Courier New" w:hAnsi="Courier New" w:cs="Courier New"/>
+          <w:color w:val="000000"/>
+          <w:sz w:val="20"/>
+          <w:szCs w:val="20"/>
+        </w:rPr>
+      </w:pPr>
+      <w:r>
+        <w:rPr>
+          <w:rFonts w:ascii="Courier New" w:hAnsi="Courier New" w:cs="Courier New"/>
+          <w:color w:val="000000"/>
+          <w:sz w:val="20"/>
+          <w:szCs w:val="20"/>
+        </w:rPr>
+        <w:tab/>
+      </w:r>
+      <w:r>
+        <w:rPr>
+          <w:rFonts w:ascii="Courier New" w:hAnsi="Courier New" w:cs="Courier New"/>
+          <w:color w:val="000000"/>
+          <w:sz w:val="20"/>
+          <w:szCs w:val="20"/>
+        </w:rPr>
+        <w:tab/>
+      </w:r>
+      <w:proofErr w:type="spellStart"/>
+      <w:proofErr w:type="gramStart"/>
+      <w:r>
+        <w:rPr>
+          <w:rFonts w:ascii="Courier New" w:hAnsi="Courier New" w:cs="Courier New"/>
+          <w:color w:val="0000FF"/>
+          <w:sz w:val="20"/>
+          <w:szCs w:val="20"/>
+        </w:rPr>
+        <w:t>bShadow</w:t>
+      </w:r>
+      <w:proofErr w:type="spellEnd"/>
+      <w:proofErr w:type="gramEnd"/>
+      <w:r>
+        <w:rPr>
+          <w:rFonts w:ascii="Courier New" w:hAnsi="Courier New" w:cs="Courier New"/>
+          <w:color w:val="0000FF"/>
+          <w:sz w:val="20"/>
+          <w:szCs w:val="20"/>
+        </w:rPr>
+        <w:t>:</w:t>
+      </w:r>
+      <w:r>
+        <w:rPr>
+          <w:rFonts w:ascii="Courier New" w:hAnsi="Courier New" w:cs="Courier New"/>
+          <w:color w:val="000000"/>
+          <w:sz w:val="20"/>
+          <w:szCs w:val="20"/>
+        </w:rPr>
+        <w:t xml:space="preserve"> </w:t>
+      </w:r>
+    </w:p>
+    <w:p>
+      <w:pPr>
+        <w:autoSpaceDE w:val="0"/>
+        <w:autoSpaceDN w:val="0"/>
+        <w:adjustRightInd w:val="0"/>
+        <w:spacing w:after="0" w:line="240" w:lineRule="auto"/>
+        <w:rPr>
+          <w:rFonts w:ascii="Courier New" w:hAnsi="Courier New" w:cs="Courier New"/>
+          <w:color w:val="008000"/>
+          <w:sz w:val="20"/>
+          <w:szCs w:val="20"/>
+        </w:rPr>
+      </w:pPr>
+      <w:r>
+        <w:rPr>
+          <w:rFonts w:ascii="Courier New" w:hAnsi="Courier New" w:cs="Courier New"/>
+          <w:color w:val="000000"/>
+          <w:sz w:val="20"/>
+          <w:szCs w:val="20"/>
+        </w:rPr>
+        <w:tab/>
+      </w:r>
+      <w:r>
+        <w:rPr>
+          <w:rFonts w:ascii="Courier New" w:hAnsi="Courier New" w:cs="Courier New"/>
+          <w:color w:val="000000"/>
+          <w:sz w:val="20"/>
+          <w:szCs w:val="20"/>
+        </w:rPr>
+        <w:tab/>
+      </w:r>
+      <w:r>
+        <w:rPr>
+          <w:rFonts w:ascii="Courier New" w:hAnsi="Courier New" w:cs="Courier New"/>
+          <w:color w:val="000000"/>
+          <w:sz w:val="20"/>
+          <w:szCs w:val="20"/>
+        </w:rPr>
+        <w:tab/>
+      </w:r>
+      <w:r>
+        <w:rPr>
+          <w:rFonts w:ascii="Courier New" w:hAnsi="Courier New" w:cs="Courier New"/>
+          <w:color w:val="0000FF"/>
+          <w:sz w:val="20"/>
+          <w:szCs w:val="20"/>
+        </w:rPr>
+        <w:t>BLK</w:t>
+      </w:r>
+      <w:r>
+        <w:rPr>
+          <w:rFonts w:ascii="Courier New" w:hAnsi="Courier New" w:cs="Courier New"/>
+          <w:color w:val="000000"/>
+          <w:sz w:val="20"/>
+          <w:szCs w:val="20"/>
+        </w:rPr>
+        <w:t xml:space="preserve"> </w:t>
+      </w:r>
+      <w:r>
+        <w:rPr>
+          <w:rFonts w:ascii="Courier New" w:hAnsi="Courier New" w:cs="Courier New"/>
+          <w:color w:val="EE82EE"/>
+          <w:sz w:val="20"/>
+          <w:szCs w:val="20"/>
+        </w:rPr>
+        <w:t>1</w:t>
+      </w:r>
+      <w:r>
+        <w:rPr>
+          <w:rFonts w:ascii="Courier New" w:hAnsi="Courier New" w:cs="Courier New"/>
+          <w:color w:val="008000"/>
+          <w:sz w:val="20"/>
+          <w:szCs w:val="20"/>
+        </w:rPr>
+        <w:t xml:space="preserve">; Reserve a RAM location named </w:t>
+      </w:r>
+      <w:proofErr w:type="spellStart"/>
+      <w:r>
+        <w:rPr>
+          <w:rFonts w:ascii="Courier New" w:hAnsi="Courier New" w:cs="Courier New"/>
+          <w:color w:val="008000"/>
+          <w:sz w:val="20"/>
+          <w:szCs w:val="20"/>
+        </w:rPr>
+        <w:t>bShadow</w:t>
+      </w:r>
+      <w:proofErr w:type="spellEnd"/>
+    </w:p>
+    <w:p>
+      <w:pPr>
+        <w:autoSpaceDE w:val="0"/>
+        <w:autoSpaceDN w:val="0"/>
+        <w:adjustRightInd w:val="0"/>
+        <w:spacing w:after="0" w:line="240" w:lineRule="auto"/>
+        <w:rPr>
+          <w:rFonts w:ascii="Courier New" w:hAnsi="Courier New" w:cs="Courier New"/>
+          <w:color w:val="000000"/>
+          <w:sz w:val="20"/>
+          <w:szCs w:val="20"/>
+        </w:rPr>
+      </w:pPr>
+      <w:proofErr w:type="gramStart"/>
+      <w:r>
+        <w:rPr>
+          <w:rFonts w:ascii="Courier New" w:hAnsi="Courier New" w:cs="Courier New"/>
+          <w:color w:val="0000FF"/>
+          <w:sz w:val="20"/>
+          <w:szCs w:val="20"/>
+        </w:rPr>
+        <w:t>area</w:t>
+      </w:r>
+      <w:proofErr w:type="gramEnd"/>
+      <w:r>
+        <w:rPr>
+          <w:rFonts w:ascii="Courier New" w:hAnsi="Courier New" w:cs="Courier New"/>
+          <w:color w:val="000000"/>
+          <w:sz w:val="20"/>
+          <w:szCs w:val="20"/>
+        </w:rPr>
+        <w:t xml:space="preserve"> text(ROM,REL)</w:t>
+      </w:r>
+    </w:p>
+    <w:p>
+      <w:pPr>
+        <w:autoSpaceDE w:val="0"/>
+        <w:autoSpaceDN w:val="0"/>
+        <w:adjustRightInd w:val="0"/>
+        <w:spacing w:after="0" w:line="240" w:lineRule="auto"/>
+        <w:rPr>
+          <w:rFonts w:ascii="Courier New" w:hAnsi="Courier New" w:cs="Courier New"/>
+          <w:color w:val="000000"/>
+          <w:sz w:val="20"/>
+          <w:szCs w:val="20"/>
+        </w:rPr>
+      </w:pPr>
+    </w:p>
+    <w:p>
+      <w:pPr>
+        <w:autoSpaceDE w:val="0"/>
+        <w:autoSpaceDN w:val="0"/>
+        <w:adjustRightInd w:val="0"/>
+        <w:spacing w:after="0" w:line="240" w:lineRule="auto"/>
+        <w:rPr>
+          <w:rFonts w:ascii="Courier New" w:hAnsi="Courier New" w:cs="Courier New"/>
+          <w:color w:val="000000"/>
+          <w:sz w:val="20"/>
+          <w:szCs w:val="20"/>
+        </w:rPr>
+      </w:pPr>
+      <w:proofErr w:type="gramStart"/>
+      <w:r>
+        <w:rPr>
+          <w:rFonts w:ascii="Courier New" w:hAnsi="Courier New" w:cs="Courier New"/>
+          <w:color w:val="0000FF"/>
+          <w:sz w:val="20"/>
+          <w:szCs w:val="20"/>
+        </w:rPr>
+        <w:t>export</w:t>
+      </w:r>
+      <w:proofErr w:type="gramEnd"/>
+      <w:r>
+        <w:rPr>
+          <w:rFonts w:ascii="Courier New" w:hAnsi="Courier New" w:cs="Courier New"/>
+          <w:color w:val="000000"/>
+          <w:sz w:val="20"/>
+          <w:szCs w:val="20"/>
+        </w:rPr>
+        <w:t xml:space="preserve"> _main</w:t>
+      </w:r>
+    </w:p>
+    <w:p>
+      <w:pPr>
+        <w:autoSpaceDE w:val="0"/>
+        <w:autoSpaceDN w:val="0"/>
+        <w:adjustRightInd w:val="0"/>
+        <w:spacing w:after="0" w:line="240" w:lineRule="auto"/>
+        <w:rPr>
+          <w:rFonts w:ascii="Courier New" w:hAnsi="Courier New" w:cs="Courier New"/>
+          <w:color w:val="000000"/>
+          <w:sz w:val="20"/>
+          <w:szCs w:val="20"/>
+        </w:rPr>
+      </w:pPr>
+      <w:r>
+        <w:rPr>
+          <w:rFonts w:ascii="Courier New" w:hAnsi="Courier New" w:cs="Courier New"/>
+          <w:color w:val="0000FF"/>
+          <w:sz w:val="20"/>
+          <w:szCs w:val="20"/>
+        </w:rPr>
+        <w:t>_main:</w:t>
+      </w:r>
+    </w:p>
+    <w:p>
+      <w:pPr>
+        <w:autoSpaceDE w:val="0"/>
+        <w:autoSpaceDN w:val="0"/>
+        <w:adjustRightInd w:val="0"/>
+        <w:spacing w:after="0" w:line="240" w:lineRule="auto"/>
+        <w:rPr>
+          <w:rFonts w:ascii="Courier New" w:hAnsi="Courier New" w:cs="Courier New"/>
+          <w:color w:val="000000"/>
+          <w:sz w:val="20"/>
+          <w:szCs w:val="20"/>
+        </w:rPr>
+      </w:pPr>
+      <w:r>
+        <w:rPr>
+          <w:rFonts w:ascii="Courier New" w:hAnsi="Courier New" w:cs="Courier New"/>
+          <w:color w:val="000000"/>
+          <w:sz w:val="20"/>
+          <w:szCs w:val="20"/>
+        </w:rPr>
+        <w:tab/>
+      </w:r>
+      <w:proofErr w:type="spellStart"/>
+      <w:proofErr w:type="gramStart"/>
+      <w:r>
+        <w:rPr>
+          <w:rFonts w:ascii="Courier New" w:hAnsi="Courier New" w:cs="Courier New"/>
+          <w:color w:val="0000FF"/>
+          <w:sz w:val="20"/>
+          <w:szCs w:val="20"/>
+        </w:rPr>
+        <w:t>mov</w:t>
+      </w:r>
+      <w:proofErr w:type="spellEnd"/>
+      <w:proofErr w:type="gramEnd"/>
+      <w:r>
+        <w:rPr>
+          <w:rFonts w:ascii="Courier New" w:hAnsi="Courier New" w:cs="Courier New"/>
+          <w:color w:val="000000"/>
+          <w:sz w:val="20"/>
+          <w:szCs w:val="20"/>
+        </w:rPr>
+        <w:t xml:space="preserve"> [</w:t>
+      </w:r>
+      <w:proofErr w:type="spellStart"/>
+      <w:r>
+        <w:rPr>
+          <w:rFonts w:ascii="Courier New" w:hAnsi="Courier New" w:cs="Courier New"/>
+          <w:color w:val="000000"/>
+          <w:sz w:val="20"/>
+          <w:szCs w:val="20"/>
+        </w:rPr>
+        <w:t>bShadow</w:t>
+      </w:r>
+      <w:proofErr w:type="spellEnd"/>
+      <w:r>
+        <w:rPr>
+          <w:rFonts w:ascii="Courier New" w:hAnsi="Courier New" w:cs="Courier New"/>
+          <w:color w:val="000000"/>
+          <w:sz w:val="20"/>
+          <w:szCs w:val="20"/>
+        </w:rPr>
+        <w:t>],</w:t>
+      </w:r>
+      <w:r>
+        <w:rPr>
+          <w:rFonts w:ascii="Courier New" w:hAnsi="Courier New" w:cs="Courier New"/>
+          <w:color w:val="EE82EE"/>
+          <w:sz w:val="20"/>
+          <w:szCs w:val="20"/>
+        </w:rPr>
+        <w:t>0</w:t>
+      </w:r>
+    </w:p>
+    <w:p>
+      <w:pPr>
+        <w:autoSpaceDE w:val="0"/>
+        <w:autoSpaceDN w:val="0"/>
+        <w:adjustRightInd w:val="0"/>
+        <w:spacing w:after="0" w:line="240" w:lineRule="auto"/>
+        <w:rPr>
+          <w:rFonts w:ascii="Courier New" w:hAnsi="Courier New" w:cs="Courier New"/>
+          <w:color w:val="000000"/>
+          <w:sz w:val="20"/>
+          <w:szCs w:val="20"/>
+        </w:rPr>
+      </w:pPr>
+      <w:proofErr w:type="gramStart"/>
+      <w:r>
+        <w:rPr>
+          <w:rFonts w:ascii="Courier New" w:hAnsi="Courier New" w:cs="Courier New"/>
+          <w:color w:val="0000FF"/>
+          <w:sz w:val="20"/>
+          <w:szCs w:val="20"/>
+        </w:rPr>
+        <w:t>loop</w:t>
+      </w:r>
+      <w:proofErr w:type="gramEnd"/>
+      <w:r>
+        <w:rPr>
+          <w:rFonts w:ascii="Courier New" w:hAnsi="Courier New" w:cs="Courier New"/>
+          <w:color w:val="0000FF"/>
+          <w:sz w:val="20"/>
+          <w:szCs w:val="20"/>
+        </w:rPr>
+        <w:t>:</w:t>
+      </w:r>
+    </w:p>
+    <w:p>
+      <w:pPr>
+        <w:autoSpaceDE w:val="0"/>
+        <w:autoSpaceDN w:val="0"/>
+        <w:adjustRightInd w:val="0"/>
+        <w:spacing w:after="0" w:line="240" w:lineRule="auto"/>
+        <w:rPr>
+          <w:rFonts w:ascii="Courier New" w:hAnsi="Courier New" w:cs="Courier New"/>
+          <w:color w:val="000000"/>
+          <w:sz w:val="20"/>
+          <w:szCs w:val="20"/>
+        </w:rPr>
+      </w:pPr>
+      <w:r>
+        <w:rPr>
+          <w:rFonts w:ascii="Courier New" w:hAnsi="Courier New" w:cs="Courier New"/>
+          <w:color w:val="000000"/>
+          <w:sz w:val="20"/>
+          <w:szCs w:val="20"/>
+        </w:rPr>
+        <w:tab/>
+      </w:r>
+      <w:proofErr w:type="spellStart"/>
+      <w:proofErr w:type="gramStart"/>
+      <w:r>
+        <w:rPr>
+          <w:rFonts w:ascii="Courier New" w:hAnsi="Courier New" w:cs="Courier New"/>
+          <w:color w:val="0000FF"/>
+          <w:sz w:val="20"/>
+          <w:szCs w:val="20"/>
+        </w:rPr>
+        <w:t>inc</w:t>
+      </w:r>
+      <w:proofErr w:type="spellEnd"/>
+      <w:proofErr w:type="gramEnd"/>
+      <w:r>
+        <w:rPr>
+          <w:rFonts w:ascii="Courier New" w:hAnsi="Courier New" w:cs="Courier New"/>
+          <w:color w:val="000000"/>
+          <w:sz w:val="20"/>
+          <w:szCs w:val="20"/>
+        </w:rPr>
+        <w:t xml:space="preserve"> [</w:t>
+      </w:r>
+      <w:proofErr w:type="spellStart"/>
+      <w:r>
+        <w:rPr>
+          <w:rFonts w:ascii="Courier New" w:hAnsi="Courier New" w:cs="Courier New"/>
+          <w:color w:val="000000"/>
+          <w:sz w:val="20"/>
+          <w:szCs w:val="20"/>
+        </w:rPr>
+        <w:t>bShadow</w:t>
+      </w:r>
+      <w:proofErr w:type="spellEnd"/>
+      <w:r>
+        <w:rPr>
+          <w:rFonts w:ascii="Courier New" w:hAnsi="Courier New" w:cs="Courier New"/>
+          <w:color w:val="000000"/>
+          <w:sz w:val="20"/>
+          <w:szCs w:val="20"/>
+        </w:rPr>
+        <w:t>]</w:t>
+      </w:r>
+    </w:p>
+    <w:p>
+      <w:pPr>
+        <w:autoSpaceDE w:val="0"/>
+        <w:autoSpaceDN w:val="0"/>
+        <w:adjustRightInd w:val="0"/>
+        <w:spacing w:after="0" w:line="240" w:lineRule="auto"/>
+        <w:rPr>
+          <w:rFonts w:ascii="Courier New" w:hAnsi="Courier New" w:cs="Courier New"/>
+          <w:color w:val="000000"/>
+          <w:sz w:val="20"/>
+          <w:szCs w:val="20"/>
+        </w:rPr>
+      </w:pPr>
+      <w:r>
+        <w:rPr>
+          <w:rFonts w:ascii="Courier New" w:hAnsi="Courier New" w:cs="Courier New"/>
+          <w:color w:val="000000"/>
+          <w:sz w:val="20"/>
+          <w:szCs w:val="20"/>
+        </w:rPr>
+        <w:tab/>
+      </w:r>
+      <w:proofErr w:type="spellStart"/>
+      <w:proofErr w:type="gramStart"/>
+      <w:r>
+        <w:rPr>
+          <w:rFonts w:ascii="Courier New" w:hAnsi="Courier New" w:cs="Courier New"/>
+          <w:color w:val="0000FF"/>
+          <w:sz w:val="20"/>
+          <w:szCs w:val="20"/>
+        </w:rPr>
+        <w:t>mov</w:t>
+      </w:r>
+      <w:proofErr w:type="spellEnd"/>
+      <w:proofErr w:type="gramEnd"/>
+      <w:r>
+        <w:rPr>
+          <w:rFonts w:ascii="Courier New" w:hAnsi="Courier New" w:cs="Courier New"/>
+          <w:color w:val="000000"/>
+          <w:sz w:val="20"/>
+          <w:szCs w:val="20"/>
+        </w:rPr>
+        <w:t xml:space="preserve"> A,[</w:t>
+      </w:r>
+      <w:proofErr w:type="spellStart"/>
+      <w:r>
+        <w:rPr>
+          <w:rFonts w:ascii="Courier New" w:hAnsi="Courier New" w:cs="Courier New"/>
+          <w:color w:val="000000"/>
+          <w:sz w:val="20"/>
+          <w:szCs w:val="20"/>
+        </w:rPr>
+        <w:t>bShadow</w:t>
+      </w:r>
+      <w:proofErr w:type="spellEnd"/>
+      <w:r>
+        <w:rPr>
+          <w:rFonts w:ascii="Courier New" w:hAnsi="Courier New" w:cs="Courier New"/>
+          <w:color w:val="000000"/>
+          <w:sz w:val="20"/>
+          <w:szCs w:val="20"/>
+        </w:rPr>
+        <w:t>]</w:t>
+      </w:r>
+    </w:p>
+    <w:p>
+      <w:pPr>
+        <w:autoSpaceDE w:val="0"/>
+        <w:autoSpaceDN w:val="0"/>
+        <w:adjustRightInd w:val="0"/>
+        <w:spacing w:after="0" w:line="240" w:lineRule="auto"/>
+        <w:rPr>
+          <w:rFonts w:ascii="Courier New" w:hAnsi="Courier New" w:cs="Courier New"/>
+          <w:color w:val="000000"/>
+          <w:sz w:val="20"/>
+          <w:szCs w:val="20"/>
+        </w:rPr>
+      </w:pPr>
+      <w:r>
+        <w:rPr>
+          <w:rFonts w:ascii="Courier New" w:hAnsi="Courier New" w:cs="Courier New"/>
+          <w:color w:val="000000"/>
+          <w:sz w:val="20"/>
+          <w:szCs w:val="20"/>
+        </w:rPr>
+        <w:tab/>
+      </w:r>
+      <w:proofErr w:type="spellStart"/>
+      <w:proofErr w:type="gramStart"/>
+      <w:r>
+        <w:rPr>
+          <w:rFonts w:ascii="Courier New" w:hAnsi="Courier New" w:cs="Courier New"/>
+          <w:color w:val="0000FF"/>
+          <w:sz w:val="20"/>
+          <w:szCs w:val="20"/>
+        </w:rPr>
+        <w:t>mov</w:t>
+      </w:r>
+      <w:proofErr w:type="spellEnd"/>
+      <w:proofErr w:type="gramEnd"/>
+      <w:r>
+        <w:rPr>
+          <w:rFonts w:ascii="Courier New" w:hAnsi="Courier New" w:cs="Courier New"/>
+          <w:color w:val="000000"/>
+          <w:sz w:val="20"/>
+          <w:szCs w:val="20"/>
+        </w:rPr>
+        <w:t xml:space="preserve"> </w:t>
+      </w:r>
+      <w:proofErr w:type="spellStart"/>
+      <w:r>
+        <w:rPr>
+          <w:rFonts w:ascii="Courier New" w:hAnsi="Courier New" w:cs="Courier New"/>
+          <w:color w:val="000000"/>
+          <w:sz w:val="20"/>
+          <w:szCs w:val="20"/>
+        </w:rPr>
+        <w:t>reg</w:t>
+      </w:r>
+      <w:proofErr w:type="spellEnd"/>
+      <w:r>
+        <w:rPr>
+          <w:rFonts w:ascii="Courier New" w:hAnsi="Courier New" w:cs="Courier New"/>
+          <w:color w:val="000000"/>
+          <w:sz w:val="20"/>
+          <w:szCs w:val="20"/>
+        </w:rPr>
+        <w:t>[PRT1DR],A</w:t>
+      </w:r>
+    </w:p>
+    <w:p>
+      <w:pPr>
+        <w:autoSpaceDE w:val="0"/>
+        <w:autoSpaceDN w:val="0"/>
+        <w:adjustRightInd w:val="0"/>
+        <w:spacing w:after="0" w:line="240" w:lineRule="auto"/>
+        <w:rPr>
+          <w:rFonts w:ascii="Courier New" w:hAnsi="Courier New" w:cs="Courier New"/>
+          <w:color w:val="000000"/>
+          <w:sz w:val="20"/>
+          <w:szCs w:val="20"/>
+        </w:rPr>
+      </w:pPr>
+      <w:r>
+        <w:rPr>
+          <w:rFonts w:ascii="Courier New" w:hAnsi="Courier New" w:cs="Courier New"/>
+          <w:color w:val="000000"/>
+          <w:sz w:val="20"/>
+          <w:szCs w:val="20"/>
+        </w:rPr>
+        <w:tab/>
+      </w:r>
+      <w:proofErr w:type="spellStart"/>
+      <w:proofErr w:type="gramStart"/>
+      <w:r>
+        <w:rPr>
+          <w:rFonts w:ascii="Courier New" w:hAnsi="Courier New" w:cs="Courier New"/>
+          <w:color w:val="0000FF"/>
+          <w:sz w:val="20"/>
+          <w:szCs w:val="20"/>
+        </w:rPr>
+        <w:t>jmp</w:t>
+      </w:r>
+      <w:proofErr w:type="spellEnd"/>
+      <w:proofErr w:type="gramEnd"/>
+      <w:r>
+        <w:rPr>
+          <w:rFonts w:ascii="Courier New" w:hAnsi="Courier New" w:cs="Courier New"/>
+          <w:color w:val="000000"/>
+          <w:sz w:val="20"/>
+          <w:szCs w:val="20"/>
+        </w:rPr>
+        <w:t xml:space="preserve"> loop</w:t>
+      </w:r>
+    </w:p>
+    <w:p>
+      <w:pPr>
+        <w:autoSpaceDE w:val="0"/>
+        <w:autoSpaceDN w:val="0"/>
+        <w:adjustRightInd w:val="0"/>
+        <w:spacing w:after="0" w:line="240" w:lineRule="auto"/>
+        <w:rPr>
+          <w:rFonts w:ascii="Courier New" w:hAnsi="Courier New" w:cs="Courier New"/>
+          <w:color w:val="000000"/>
+          <w:sz w:val="20"/>
+          <w:szCs w:val="20"/>
+        </w:rPr>
+      </w:pPr>
+    </w:p>
+    <w:p>
+      <w:pPr>
+        <w:autoSpaceDE w:val="0"/>
+        <w:autoSpaceDN w:val="0"/>
+        <w:adjustRightInd w:val="0"/>
+        <w:spacing w:after="0" w:line="240" w:lineRule="auto"/>
+        <w:rPr>
+          <w:rFonts w:ascii="Courier New" w:hAnsi="Courier New" w:cs="Courier New"/>
+          <w:color w:val="000000"/>
+          <w:sz w:val="20"/>
+          <w:szCs w:val="20"/>
+        </w:rPr>
+      </w:pPr>
+      <w:r>
+        <w:rPr>
+          <w:rFonts w:ascii="Courier New" w:hAnsi="Courier New" w:cs="Courier New"/>
+          <w:color w:val="0000FF"/>
+          <w:sz w:val="20"/>
+          <w:szCs w:val="20"/>
+        </w:rPr>
+        <w:t>.terminate:</w:t>
+      </w:r>
+    </w:p>
+    <w:p>
+      <w:r>
+        <w:rPr>
+          <w:rFonts w:ascii="Courier New" w:hAnsi="Courier New" w:cs="Courier New"/>
+          <w:color w:val="000000"/>
+          <w:sz w:val="20"/>
+          <w:szCs w:val="20"/>
+        </w:rPr>
+        <w:t xml:space="preserve">    </w:t>
+      </w:r>
+      <w:proofErr w:type="spellStart"/>
+      <w:proofErr w:type="gramStart"/>
+      <w:r>
+        <w:rPr>
+          <w:rFonts w:ascii="Courier New" w:hAnsi="Courier New" w:cs="Courier New"/>
+          <w:color w:val="0000FF"/>
+          <w:sz w:val="20"/>
+          <w:szCs w:val="20"/>
+        </w:rPr>
+        <w:t>jmp</w:t>
+      </w:r>
+      <w:proofErr w:type="spellEnd"/>
+      <w:proofErr w:type="gramEnd"/>
+      <w:r>
+        <w:rPr>
+          <w:rFonts w:ascii="Courier New" w:hAnsi="Courier New" w:cs="Courier New"/>
+          <w:color w:val="000000"/>
+          <w:sz w:val="20"/>
+          <w:szCs w:val="20"/>
+        </w:rPr>
+        <w:t xml:space="preserve"> .terminate</w:t>
+      </w:r>
+    </w:p>
     <w:p/>
     <w:p/>
     <w:p>
@@ -4404,6 +5549,8 @@
           <w:u w:val="single"/>
         </w:rPr>
       </w:pPr>
+      <w:bookmarkStart w:id="0" w:name="_GoBack"/>
+      <w:bookmarkEnd w:id="0"/>
     </w:p>
     <w:p>
       <w:pPr>
@@ -4422,107 +5569,6 @@
           <w:u w:val="single"/>
         </w:rPr>
       </w:pPr>
-    </w:p>
-    <w:p>
-      <w:pPr>
-        <w:rPr>
-          <w:sz w:val="28"/>
-          <w:szCs w:val="28"/>
-          <w:u w:val="single"/>
-        </w:rPr>
-      </w:pPr>
-    </w:p>
-    <w:p>
-      <w:pPr>
-        <w:rPr>
-          <w:sz w:val="28"/>
-          <w:szCs w:val="28"/>
-          <w:u w:val="single"/>
-        </w:rPr>
-      </w:pPr>
-    </w:p>
-    <w:p>
-      <w:pPr>
-        <w:rPr>
-          <w:sz w:val="28"/>
-          <w:szCs w:val="28"/>
-          <w:u w:val="single"/>
-        </w:rPr>
-      </w:pPr>
-    </w:p>
-    <w:p>
-      <w:pPr>
-        <w:rPr>
-          <w:sz w:val="28"/>
-          <w:szCs w:val="28"/>
-          <w:u w:val="single"/>
-        </w:rPr>
-      </w:pPr>
-    </w:p>
-    <w:p>
-      <w:pPr>
-        <w:rPr>
-          <w:sz w:val="28"/>
-          <w:szCs w:val="28"/>
-          <w:u w:val="single"/>
-        </w:rPr>
-      </w:pPr>
-    </w:p>
-    <w:p>
-      <w:pPr>
-        <w:rPr>
-          <w:sz w:val="28"/>
-          <w:szCs w:val="28"/>
-          <w:u w:val="single"/>
-        </w:rPr>
-      </w:pPr>
-    </w:p>
-    <w:p>
-      <w:pPr>
-        <w:rPr>
-          <w:sz w:val="28"/>
-          <w:szCs w:val="28"/>
-          <w:u w:val="single"/>
-        </w:rPr>
-      </w:pPr>
-    </w:p>
-    <w:p>
-      <w:pPr>
-        <w:rPr>
-          <w:sz w:val="28"/>
-          <w:szCs w:val="28"/>
-          <w:u w:val="single"/>
-        </w:rPr>
-      </w:pPr>
-    </w:p>
-    <w:p>
-      <w:pPr>
-        <w:rPr>
-          <w:sz w:val="28"/>
-          <w:szCs w:val="28"/>
-          <w:u w:val="single"/>
-        </w:rPr>
-      </w:pPr>
-    </w:p>
-    <w:p>
-      <w:pPr>
-        <w:rPr>
-          <w:sz w:val="28"/>
-          <w:szCs w:val="28"/>
-          <w:u w:val="single"/>
-        </w:rPr>
-      </w:pPr>
-    </w:p>
-    <w:p>
-      <w:pPr>
-        <w:rPr>
-          <w:sz w:val="28"/>
-          <w:szCs w:val="28"/>
-          <w:u w:val="single"/>
-        </w:rPr>
-      </w:pPr>
-      <w:bookmarkStart w:id="0" w:name="_GoBack"/>
-      <w:bookmarkEnd w:id="0"/>
       <w:r>
         <w:rPr>
           <w:sz w:val="28"/>
@@ -6400,7 +7446,7 @@
 </file>
 
 <file path=customXml/itemProps1.xml><?xml version="1.0" encoding="utf-8"?>
-<ds:datastoreItem xmlns:ds="http://schemas.openxmlformats.org/officeDocument/2006/customXml" ds:itemID="{36EA2F1B-B294-406C-8B00-AC7E024ADA59}">
+<ds:datastoreItem xmlns:ds="http://schemas.openxmlformats.org/officeDocument/2006/customXml" ds:itemID="{F19E69FA-0149-43B6-AC30-442F1442D5B5}">
   <ds:schemaRefs>
     <ds:schemaRef ds:uri="http://schemas.openxmlformats.org/officeDocument/2006/bibliography"/>
   </ds:schemaRefs>

</xml_diff>